<commit_message>
Update Model.docx Add new folder to save generated reports
</commit_message>
<xml_diff>
--- a/Report_Generator/model.docx
+++ b/Report_Generator/model.docx
@@ -4,6 +4,7 @@
   <w:body>
     <w:p>
       <w:pPr>
+        <w:ind w:left="708" w:hanging="708"/>
         <w:jc w:val="center"/>
         <w:rPr>
           <w:b/>
@@ -12,47 +13,17 @@
           <w:lang w:val="en-GB"/>
         </w:rPr>
       </w:pPr>
-      <w:r>
-        <w:rPr>
-          <w:noProof/>
-        </w:rPr>
-        <w:pict>
-          <v:shapetype id="_x0000_t75" coordsize="21600,21600" o:spt="75" o:preferrelative="t" path="m@4@5l@4@11@9@11@9@5xe" filled="f" stroked="f">
-            <v:stroke joinstyle="miter"/>
-            <v:formulas>
-              <v:f eqn="if lineDrawn pixelLineWidth 0"/>
-              <v:f eqn="sum @0 1 0"/>
-              <v:f eqn="sum 0 0 @1"/>
-              <v:f eqn="prod @2 1 2"/>
-              <v:f eqn="prod @3 21600 pixelWidth"/>
-              <v:f eqn="prod @3 21600 pixelHeight"/>
-              <v:f eqn="sum @0 0 1"/>
-              <v:f eqn="prod @6 1 2"/>
-              <v:f eqn="prod @7 21600 pixelWidth"/>
-              <v:f eqn="sum @8 21600 0"/>
-              <v:f eqn="prod @7 21600 pixelHeight"/>
-              <v:f eqn="sum @10 21600 0"/>
-            </v:formulas>
-            <v:path o:extrusionok="f" gradientshapeok="t" o:connecttype="rect"/>
-            <o:lock v:ext="edit" aspectratio="t"/>
-          </v:shapetype>
-          <v:shape id="_x0000_s1027" type="#_x0000_t75" style="position:absolute;left:0;text-align:left;margin-left:436.25pt;margin-top:26.1pt;width:78.4pt;height:78.4pt;z-index:-251658752;mso-position-horizontal-relative:text;mso-position-vertical-relative:text;mso-width-relative:page;mso-height-relative:page">
-            <v:imagedata r:id="rId9" o:title="futur-idiomes"/>
-          </v:shape>
-        </w:pict>
-      </w:r>
-    </w:p>
-    <w:p>
-      <w:pPr>
-        <w:jc w:val="center"/>
+      <w:bookmarkStart w:id="0" w:name="_GoBack"/>
+      <w:bookmarkEnd w:id="0"/>
+      <w:r>
         <w:rPr>
           <w:b/>
           <w:sz w:val="40"/>
           <w:szCs w:val="40"/>
           <w:lang w:val="en-US"/>
         </w:rPr>
-      </w:pPr>
-      <w:bookmarkStart w:id="0" w:name="_GoBack"/>
+        <w:t>English Language Report C</w:t>
+      </w:r>
       <w:r>
         <w:rPr>
           <w:b/>
@@ -60,19 +31,9 @@
           <w:szCs w:val="40"/>
           <w:lang w:val="en-US"/>
         </w:rPr>
-        <w:t>English Language Report C</w:t>
-      </w:r>
-      <w:r>
-        <w:rPr>
-          <w:b/>
-          <w:sz w:val="40"/>
-          <w:szCs w:val="40"/>
-          <w:lang w:val="en-US"/>
-        </w:rPr>
         <w:t>ard</w:t>
       </w:r>
     </w:p>
-    <w:bookmarkEnd w:id="0"/>
     <w:p>
       <w:pPr>
         <w:rPr>
@@ -1490,7 +1451,7 @@
       </w:r>
     </w:p>
     <w:sectPr>
-      <w:headerReference w:type="default" r:id="rId10"/>
+      <w:headerReference w:type="default" r:id="rId9"/>
       <w:pgSz w:w="11906" w:h="16838"/>
       <w:pgMar w:top="567" w:right="851" w:bottom="426" w:left="709" w:header="709" w:footer="709" w:gutter="0"/>
       <w:cols w:space="708"/>
@@ -1576,7 +1537,7 @@
         <w:lang w:val="es-ES" w:eastAsia="es-ES"/>
       </w:rPr>
       <w:drawing>
-        <wp:anchor distT="0" distB="0" distL="114300" distR="114300" simplePos="0" relativeHeight="2" behindDoc="1" locked="0" layoutInCell="1" allowOverlap="1" wp14:anchorId="726D6B9F" wp14:editId="6AC6B4C3">
+        <wp:anchor distT="0" distB="0" distL="114300" distR="114300" simplePos="0" relativeHeight="251659264" behindDoc="1" locked="0" layoutInCell="1" allowOverlap="1" wp14:anchorId="185C1ACA" wp14:editId="207C792C">
           <wp:simplePos x="0" y="0"/>
           <wp:positionH relativeFrom="column">
             <wp:posOffset>-21590</wp:posOffset>
@@ -1595,7 +1556,7 @@
               <wp:lineTo x="-1137" y="0"/>
             </wp:wrapPolygon>
           </wp:wrapTight>
-          <wp:docPr id="1" name="Рисунок 0"/>
+          <wp:docPr id="4097" name="Рисунок 0"/>
           <wp:cNvGraphicFramePr>
             <a:graphicFrameLocks xmlns:a="http://schemas.openxmlformats.org/drawingml/2006/main"/>
           </wp:cNvGraphicFramePr>
@@ -1662,6 +1623,17 @@
     <w:r>
       <w:rPr>
         <w:rFonts w:ascii="Times New Roman" w:hAnsi="Times New Roman" w:cs="Times New Roman"/>
+        <w:b/>
+        <w:color w:val="FF0000"/>
+        <w:sz w:val="24"/>
+        <w:szCs w:val="24"/>
+        <w:lang w:val="es-ES"/>
+      </w:rPr>
+      <w:tab/>
+    </w:r>
+    <w:r>
+      <w:rPr>
+        <w:rFonts w:ascii="Times New Roman" w:hAnsi="Times New Roman" w:cs="Times New Roman"/>
         <w:lang w:val="es-ES"/>
       </w:rPr>
       <w:t>Avenida de Europa, 85, Altillo F, 08907</w:t>
@@ -1714,17 +1686,34 @@
       </w:rPr>
       <w:tab/>
     </w:r>
+    <w:r>
+      <w:rPr>
+        <w:rFonts w:ascii="Arial" w:hAnsi="Arial" w:cs="Arial"/>
+        <w:b/>
+        <w:bCs/>
+        <w:sz w:val="18"/>
+        <w:szCs w:val="18"/>
+        <w:bdr w:val="none" w:sz="0" w:space="0" w:color="auto" w:frame="1"/>
+        <w:lang w:val="es-ES"/>
+      </w:rPr>
+      <w:tab/>
+    </w:r>
     <w:proofErr w:type="spellStart"/>
-    <w:proofErr w:type="gramStart"/>
     <w:r>
       <w:rPr>
         <w:rFonts w:ascii="Times New Roman" w:hAnsi="Times New Roman" w:cs="Times New Roman"/>
         <w:lang w:val="es-ES"/>
       </w:rPr>
-      <w:t>l’Hospitalet</w:t>
+      <w:t>L</w:t>
+    </w:r>
+    <w:r>
+      <w:rPr>
+        <w:rFonts w:ascii="Times New Roman" w:hAnsi="Times New Roman" w:cs="Times New Roman"/>
+        <w:lang w:val="es-ES"/>
+      </w:rPr>
+      <w:t>’Hospitalet</w:t>
     </w:r>
     <w:proofErr w:type="spellEnd"/>
-    <w:proofErr w:type="gramEnd"/>
     <w:r>
       <w:rPr>
         <w:rFonts w:ascii="Times New Roman" w:hAnsi="Times New Roman" w:cs="Times New Roman"/>
@@ -1767,6 +1756,16 @@
     <w:r>
       <w:rPr>
         <w:rFonts w:ascii="Times New Roman" w:hAnsi="Times New Roman" w:cs="Times New Roman"/>
+        <w:b/>
+        <w:sz w:val="18"/>
+        <w:szCs w:val="18"/>
+        <w:lang w:val="es-ES"/>
+      </w:rPr>
+      <w:tab/>
+    </w:r>
+    <w:r>
+      <w:rPr>
+        <w:rFonts w:ascii="Times New Roman" w:hAnsi="Times New Roman" w:cs="Times New Roman"/>
         <w:lang w:val="de-DE"/>
       </w:rPr>
       <w:t>Tel: 673344946, 640743210</w:t>
@@ -1796,7 +1795,27 @@
         <w:lang w:val="de-DE"/>
       </w:rPr>
       <w:tab/>
-      <w:t>futur.idiomes@hotmail.com</w:t>
+    </w:r>
+    <w:r>
+      <w:rPr>
+        <w:rFonts w:ascii="Times New Roman" w:hAnsi="Times New Roman" w:cs="Times New Roman"/>
+        <w:lang w:val="de-DE"/>
+      </w:rPr>
+      <w:tab/>
+    </w:r>
+    <w:r>
+      <w:rPr>
+        <w:rFonts w:ascii="Times New Roman" w:hAnsi="Times New Roman" w:cs="Times New Roman"/>
+        <w:lang w:val="es-ES"/>
+      </w:rPr>
+      <w:t>f</w:t>
+    </w:r>
+    <w:r>
+      <w:rPr>
+        <w:rFonts w:ascii="Times New Roman" w:hAnsi="Times New Roman" w:cs="Times New Roman"/>
+        <w:lang w:val="de-DE"/>
+      </w:rPr>
+      <w:t>utur.idiomes@hotmail.com</w:t>
     </w:r>
   </w:p>
   <w:p>
@@ -1831,6 +1850,15 @@
     <w:r>
       <w:rPr>
         <w:rFonts w:ascii="Times New Roman" w:hAnsi="Times New Roman" w:cs="Times New Roman"/>
+        <w:b/>
+        <w:color w:val="FF0000"/>
+        <w:lang w:val="de-DE"/>
+      </w:rPr>
+      <w:tab/>
+    </w:r>
+    <w:r>
+      <w:rPr>
+        <w:rFonts w:ascii="Times New Roman" w:hAnsi="Times New Roman" w:cs="Times New Roman"/>
         <w:lang w:val="de-DE"/>
       </w:rPr>
       <w:t xml:space="preserve">www.futuridiomes.com </w:t>
@@ -1842,6 +1870,23 @@
       </w:rPr>
       <w:tab/>
     </w:r>
+  </w:p>
+  <w:p>
+    <w:pPr>
+      <w:pStyle w:val="Header"/>
+    </w:pPr>
+  </w:p>
+  <w:p>
+    <w:pPr>
+      <w:pStyle w:val="Header"/>
+      <w:tabs>
+        <w:tab w:val="clear" w:pos="9355"/>
+      </w:tabs>
+      <w:rPr>
+        <w:rFonts w:ascii="Times New Roman" w:hAnsi="Times New Roman" w:cs="Times New Roman"/>
+        <w:lang w:val="de-DE"/>
+      </w:rPr>
+    </w:pPr>
   </w:p>
 </w:hdr>
 </file>
@@ -3545,7 +3590,7 @@
 </file>
 
 <file path=customXml/itemProps1.xml><?xml version="1.0" encoding="utf-8"?>
-<ds:datastoreItem xmlns:ds="http://schemas.openxmlformats.org/officeDocument/2006/customXml" ds:itemID="{520BA037-1B00-421A-8A05-C5BB5F8912AC}">
+<ds:datastoreItem xmlns:ds="http://schemas.openxmlformats.org/officeDocument/2006/customXml" ds:itemID="{72BC3CFA-BE8E-4378-B02F-9D99E96335AF}">
   <ds:schemaRefs>
     <ds:schemaRef ds:uri="http://schemas.openxmlformats.org/officeDocument/2006/bibliography"/>
   </ds:schemaRefs>

</xml_diff>